<commit_message>
Updated Project Plan, Iteration Plan. Added Meeting Minutes with the Lecturer
Project Plan v2, Iteration Plan v2, Meeting minutes week 3 with lecturer (sponsor) with updated formatting matching the standards
</commit_message>
<xml_diff>
--- a/Templates/Meeting Minutes Template.docx
+++ b/Templates/Meeting Minutes Template.docx
@@ -7,14 +7,14 @@
         <w:pStyle w:val="Heading1"/>
         <w:jc w:val="center"/>
         <w:rPr>
-          <w:sz w:val="40"/>
-          <w:szCs w:val="40"/>
-        </w:rPr>
-      </w:pPr>
-      <w:r>
-        <w:rPr>
-          <w:sz w:val="40"/>
-          <w:szCs w:val="40"/>
+          <w:sz w:val="44"/>
+          <w:szCs w:val="44"/>
+        </w:rPr>
+      </w:pPr>
+      <w:r>
+        <w:rPr>
+          <w:sz w:val="44"/>
+          <w:szCs w:val="44"/>
         </w:rPr>
         <w:t>ABC’s Inventory Management System</w:t>
       </w:r>
@@ -104,8 +104,16 @@
     <w:p>
       <w:pPr>
         <w:pStyle w:val="Heading2"/>
-      </w:pPr>
-      <w:r>
+        <w:rPr>
+          <w:sz w:val="32"/>
+          <w:szCs w:val="32"/>
+        </w:rPr>
+      </w:pPr>
+      <w:r>
+        <w:rPr>
+          <w:sz w:val="32"/>
+          <w:szCs w:val="32"/>
+        </w:rPr>
         <w:t>Meeting Objective</w:t>
       </w:r>
     </w:p>
@@ -137,8 +145,16 @@
     <w:p>
       <w:pPr>
         <w:pStyle w:val="Heading2"/>
-      </w:pPr>
-      <w:r>
+        <w:rPr>
+          <w:sz w:val="32"/>
+          <w:szCs w:val="32"/>
+        </w:rPr>
+      </w:pPr>
+      <w:r>
+        <w:rPr>
+          <w:sz w:val="32"/>
+          <w:szCs w:val="32"/>
+        </w:rPr>
         <w:t>Discussion, notes and issues</w:t>
       </w:r>
     </w:p>
@@ -163,17 +179,25 @@
             <w:pPr>
               <w:jc w:val="both"/>
             </w:pPr>
+            <w:bookmarkStart w:id="0" w:name="_GoBack"/>
+            <w:bookmarkEnd w:id="0"/>
           </w:p>
         </w:tc>
-        <w:bookmarkStart w:id="0" w:name="_GoBack"/>
-        <w:bookmarkEnd w:id="0"/>
       </w:tr>
     </w:tbl>
     <w:p>
       <w:pPr>
         <w:pStyle w:val="Heading2"/>
-      </w:pPr>
-      <w:r>
+        <w:rPr>
+          <w:sz w:val="32"/>
+          <w:szCs w:val="32"/>
+        </w:rPr>
+      </w:pPr>
+      <w:r>
+        <w:rPr>
+          <w:sz w:val="32"/>
+          <w:szCs w:val="32"/>
+        </w:rPr>
         <w:t>Outcomes</w:t>
       </w:r>
     </w:p>

</xml_diff>

<commit_message>
Adding Week 3 Group Meeting Minutes
</commit_message>
<xml_diff>
--- a/Templates/Meeting Minutes Template.docx
+++ b/Templates/Meeting Minutes Template.docx
@@ -53,10 +53,7 @@
         <w:t>Presented and documented by:</w:t>
       </w:r>
       <w:r>
-        <w:rPr>
-          <w:b/>
-        </w:rPr>
-        <w:t xml:space="preserve"> </w:t>
+        <w:tab/>
       </w:r>
     </w:p>
     <w:p>
@@ -136,6 +133,7 @@
           </w:tcPr>
           <w:p>
             <w:pPr>
+              <w:pStyle w:val="ListParagraph"/>
               <w:jc w:val="both"/>
             </w:pPr>
           </w:p>
@@ -177,10 +175,9 @@
           </w:tcPr>
           <w:p>
             <w:pPr>
+              <w:pStyle w:val="ListParagraph"/>
               <w:jc w:val="both"/>
             </w:pPr>
-            <w:bookmarkStart w:id="0" w:name="_GoBack"/>
-            <w:bookmarkEnd w:id="0"/>
           </w:p>
         </w:tc>
       </w:tr>
@@ -200,6 +197,8 @@
         </w:rPr>
         <w:t>Outcomes</w:t>
       </w:r>
+      <w:bookmarkStart w:id="0" w:name="_GoBack"/>
+      <w:bookmarkEnd w:id="0"/>
     </w:p>
     <w:tbl>
       <w:tblPr>
@@ -223,14 +222,14 @@
               <w:jc w:val="both"/>
             </w:pPr>
           </w:p>
+          <w:p>
+            <w:pPr>
+              <w:jc w:val="both"/>
+            </w:pPr>
+          </w:p>
         </w:tc>
       </w:tr>
     </w:tbl>
-    <w:p>
-      <w:pPr>
-        <w:pStyle w:val="Heading2"/>
-      </w:pPr>
-    </w:p>
     <w:p/>
     <w:sectPr>
       <w:pgSz w:w="12240" w:h="15840"/>
@@ -356,8 +355,123 @@
       </w:rPr>
     </w:lvl>
   </w:abstractNum>
+  <w:abstractNum w:abstractNumId="1" w15:restartNumberingAfterBreak="0">
+    <w:nsid w:val="0D2D2569"/>
+    <w:multiLevelType w:val="hybridMultilevel"/>
+    <w:tmpl w:val="414446A4"/>
+    <w:lvl w:ilvl="0" w:tplc="68F87560">
+      <w:numFmt w:val="bullet"/>
+      <w:lvlText w:val="-"/>
+      <w:lvlJc w:val="left"/>
+      <w:pPr>
+        <w:ind w:left="720" w:hanging="360"/>
+      </w:pPr>
+      <w:rPr>
+        <w:rFonts w:ascii="Calibri" w:eastAsiaTheme="minorHAnsi" w:hAnsi="Calibri" w:cstheme="minorBidi" w:hint="default"/>
+      </w:rPr>
+    </w:lvl>
+    <w:lvl w:ilvl="1" w:tplc="04090003" w:tentative="1">
+      <w:start w:val="1"/>
+      <w:numFmt w:val="bullet"/>
+      <w:lvlText w:val="o"/>
+      <w:lvlJc w:val="left"/>
+      <w:pPr>
+        <w:ind w:left="1440" w:hanging="360"/>
+      </w:pPr>
+      <w:rPr>
+        <w:rFonts w:ascii="Courier New" w:hAnsi="Courier New" w:cs="Courier New" w:hint="default"/>
+      </w:rPr>
+    </w:lvl>
+    <w:lvl w:ilvl="2" w:tplc="04090005" w:tentative="1">
+      <w:start w:val="1"/>
+      <w:numFmt w:val="bullet"/>
+      <w:lvlText w:val=""/>
+      <w:lvlJc w:val="left"/>
+      <w:pPr>
+        <w:ind w:left="2160" w:hanging="360"/>
+      </w:pPr>
+      <w:rPr>
+        <w:rFonts w:ascii="Wingdings" w:hAnsi="Wingdings" w:hint="default"/>
+      </w:rPr>
+    </w:lvl>
+    <w:lvl w:ilvl="3" w:tplc="04090001" w:tentative="1">
+      <w:start w:val="1"/>
+      <w:numFmt w:val="bullet"/>
+      <w:lvlText w:val=""/>
+      <w:lvlJc w:val="left"/>
+      <w:pPr>
+        <w:ind w:left="2880" w:hanging="360"/>
+      </w:pPr>
+      <w:rPr>
+        <w:rFonts w:ascii="Symbol" w:hAnsi="Symbol" w:hint="default"/>
+      </w:rPr>
+    </w:lvl>
+    <w:lvl w:ilvl="4" w:tplc="04090003" w:tentative="1">
+      <w:start w:val="1"/>
+      <w:numFmt w:val="bullet"/>
+      <w:lvlText w:val="o"/>
+      <w:lvlJc w:val="left"/>
+      <w:pPr>
+        <w:ind w:left="3600" w:hanging="360"/>
+      </w:pPr>
+      <w:rPr>
+        <w:rFonts w:ascii="Courier New" w:hAnsi="Courier New" w:cs="Courier New" w:hint="default"/>
+      </w:rPr>
+    </w:lvl>
+    <w:lvl w:ilvl="5" w:tplc="04090005" w:tentative="1">
+      <w:start w:val="1"/>
+      <w:numFmt w:val="bullet"/>
+      <w:lvlText w:val=""/>
+      <w:lvlJc w:val="left"/>
+      <w:pPr>
+        <w:ind w:left="4320" w:hanging="360"/>
+      </w:pPr>
+      <w:rPr>
+        <w:rFonts w:ascii="Wingdings" w:hAnsi="Wingdings" w:hint="default"/>
+      </w:rPr>
+    </w:lvl>
+    <w:lvl w:ilvl="6" w:tplc="04090001" w:tentative="1">
+      <w:start w:val="1"/>
+      <w:numFmt w:val="bullet"/>
+      <w:lvlText w:val=""/>
+      <w:lvlJc w:val="left"/>
+      <w:pPr>
+        <w:ind w:left="5040" w:hanging="360"/>
+      </w:pPr>
+      <w:rPr>
+        <w:rFonts w:ascii="Symbol" w:hAnsi="Symbol" w:hint="default"/>
+      </w:rPr>
+    </w:lvl>
+    <w:lvl w:ilvl="7" w:tplc="04090003" w:tentative="1">
+      <w:start w:val="1"/>
+      <w:numFmt w:val="bullet"/>
+      <w:lvlText w:val="o"/>
+      <w:lvlJc w:val="left"/>
+      <w:pPr>
+        <w:ind w:left="5760" w:hanging="360"/>
+      </w:pPr>
+      <w:rPr>
+        <w:rFonts w:ascii="Courier New" w:hAnsi="Courier New" w:cs="Courier New" w:hint="default"/>
+      </w:rPr>
+    </w:lvl>
+    <w:lvl w:ilvl="8" w:tplc="04090005" w:tentative="1">
+      <w:start w:val="1"/>
+      <w:numFmt w:val="bullet"/>
+      <w:lvlText w:val=""/>
+      <w:lvlJc w:val="left"/>
+      <w:pPr>
+        <w:ind w:left="6480" w:hanging="360"/>
+      </w:pPr>
+      <w:rPr>
+        <w:rFonts w:ascii="Wingdings" w:hAnsi="Wingdings" w:hint="default"/>
+      </w:rPr>
+    </w:lvl>
+  </w:abstractNum>
   <w:num w:numId="1">
     <w:abstractNumId w:val="0"/>
+  </w:num>
+  <w:num w:numId="2">
+    <w:abstractNumId w:val="1"/>
   </w:num>
 </w:numbering>
 </file>

</xml_diff>